<commit_message>
Version finale mais marche pas
</commit_message>
<xml_diff>
--- a/Projet Final - Fiche correction.docx
+++ b/Projet Final - Fiche correction.docx
@@ -1,6 +1,6 @@
 
 <file path=word/document.xml><?xml version="1.0" encoding="utf-8"?>
-<w:document xmlns:wpc="http://schemas.microsoft.com/office/word/2010/wordprocessingCanvas" xmlns:cx="http://schemas.microsoft.com/office/drawing/2014/chartex" xmlns:cx1="http://schemas.microsoft.com/office/drawing/2015/9/8/chartex" xmlns:cx2="http://schemas.microsoft.com/office/drawing/2015/10/21/chartex" xmlns:cx3="http://schemas.microsoft.com/office/drawing/2016/5/9/chartex" xmlns:cx4="http://schemas.microsoft.com/office/drawing/2016/5/10/chartex" xmlns:cx5="http://schemas.microsoft.com/office/drawing/2016/5/11/chartex" xmlns:cx6="http://schemas.microsoft.com/office/drawing/2016/5/12/chartex" xmlns:cx7="http://schemas.microsoft.com/office/drawing/2016/5/13/chartex" xmlns:cx8="http://schemas.microsoft.com/office/drawing/2016/5/14/chartex" xmlns:mc="http://schemas.openxmlformats.org/markup-compatibility/2006" xmlns:aink="http://schemas.microsoft.com/office/drawing/2016/ink" xmlns:am3d="http://schemas.microsoft.com/office/drawing/2017/model3d" xmlns:o="urn:schemas-microsoft-com:office:office" xmlns:r="http://schemas.openxmlformats.org/officeDocument/2006/relationships" xmlns:m="http://schemas.openxmlformats.org/officeDocument/2006/math" xmlns:v="urn:schemas-microsoft-com:vml" xmlns:wp14="http://schemas.microsoft.com/office/word/2010/wordprocessingDrawing" xmlns:wp="http://schemas.openxmlformats.org/drawingml/2006/wordprocessingDrawing" xmlns:w10="urn:schemas-microsoft-com:office:word" xmlns:w="http://schemas.openxmlformats.org/wordprocessingml/2006/main" xmlns:w14="http://schemas.microsoft.com/office/word/2010/wordml" xmlns:w15="http://schemas.microsoft.com/office/word/2012/wordml" xmlns:w16cex="http://schemas.microsoft.com/office/word/2018/wordml/cex" xmlns:w16cid="http://schemas.microsoft.com/office/word/2016/wordml/cid" xmlns:w16="http://schemas.microsoft.com/office/word/2018/wordml" xmlns:w16sdtdh="http://schemas.microsoft.com/office/word/2020/wordml/sdtdatahash" xmlns:w16se="http://schemas.microsoft.com/office/word/2015/wordml/symex" xmlns:wpg="http://schemas.microsoft.com/office/word/2010/wordprocessingGroup" xmlns:wpi="http://schemas.microsoft.com/office/word/2010/wordprocessingInk" xmlns:wne="http://schemas.microsoft.com/office/word/2006/wordml" xmlns:wps="http://schemas.microsoft.com/office/word/2010/wordprocessingShape" mc:Ignorable="w14 w15 w16se w16cid w16 w16cex w16sdtdh wp14">
+<w:document xmlns:wpc="http://schemas.microsoft.com/office/word/2010/wordprocessingCanvas" xmlns:cx="http://schemas.microsoft.com/office/drawing/2014/chartex" xmlns:cx1="http://schemas.microsoft.com/office/drawing/2015/9/8/chartex" xmlns:cx2="http://schemas.microsoft.com/office/drawing/2015/10/21/chartex" xmlns:cx3="http://schemas.microsoft.com/office/drawing/2016/5/9/chartex" xmlns:cx4="http://schemas.microsoft.com/office/drawing/2016/5/10/chartex" xmlns:cx5="http://schemas.microsoft.com/office/drawing/2016/5/11/chartex" xmlns:cx6="http://schemas.microsoft.com/office/drawing/2016/5/12/chartex" xmlns:cx7="http://schemas.microsoft.com/office/drawing/2016/5/13/chartex" xmlns:cx8="http://schemas.microsoft.com/office/drawing/2016/5/14/chartex" xmlns:mc="http://schemas.openxmlformats.org/markup-compatibility/2006" xmlns:aink="http://schemas.microsoft.com/office/drawing/2016/ink" xmlns:am3d="http://schemas.microsoft.com/office/drawing/2017/model3d" xmlns:o="urn:schemas-microsoft-com:office:office" xmlns:oel="http://schemas.microsoft.com/office/2019/extlst" xmlns:r="http://schemas.openxmlformats.org/officeDocument/2006/relationships" xmlns:m="http://schemas.openxmlformats.org/officeDocument/2006/math" xmlns:v="urn:schemas-microsoft-com:vml" xmlns:wp14="http://schemas.microsoft.com/office/word/2010/wordprocessingDrawing" xmlns:wp="http://schemas.openxmlformats.org/drawingml/2006/wordprocessingDrawing" xmlns:w10="urn:schemas-microsoft-com:office:word" xmlns:w="http://schemas.openxmlformats.org/wordprocessingml/2006/main" xmlns:w14="http://schemas.microsoft.com/office/word/2010/wordml" xmlns:w15="http://schemas.microsoft.com/office/word/2012/wordml" xmlns:w16cex="http://schemas.microsoft.com/office/word/2018/wordml/cex" xmlns:w16cid="http://schemas.microsoft.com/office/word/2016/wordml/cid" xmlns:w16="http://schemas.microsoft.com/office/word/2018/wordml" xmlns:w16sdtdh="http://schemas.microsoft.com/office/word/2020/wordml/sdtdatahash" xmlns:w16se="http://schemas.microsoft.com/office/word/2015/wordml/symex" xmlns:wpg="http://schemas.microsoft.com/office/word/2010/wordprocessingGroup" xmlns:wpi="http://schemas.microsoft.com/office/word/2010/wordprocessingInk" xmlns:wne="http://schemas.microsoft.com/office/word/2006/wordml" xmlns:wps="http://schemas.microsoft.com/office/word/2010/wordprocessingShape" mc:Ignorable="w14 w15 w16se w16cid w16 w16cex w16sdtdh wp14">
   <w:body>
     <w:p>
       <w:pPr>
@@ -273,7 +273,7 @@
           </w:tcPr>
           <w:p>
             <w:pPr>
-              <w:pStyle w:val="Paragraphedeliste"/>
+              <w:pStyle w:val="ListParagraph"/>
               <w:numPr>
                 <w:ilvl w:val="0"/>
                 <w:numId w:val="10"/>
@@ -286,7 +286,7 @@
           </w:p>
           <w:p>
             <w:pPr>
-              <w:pStyle w:val="Paragraphedeliste"/>
+              <w:pStyle w:val="ListParagraph"/>
               <w:numPr>
                 <w:ilvl w:val="0"/>
                 <w:numId w:val="10"/>
@@ -299,7 +299,7 @@
           </w:p>
           <w:p>
             <w:pPr>
-              <w:pStyle w:val="Paragraphedeliste"/>
+              <w:pStyle w:val="ListParagraph"/>
               <w:numPr>
                 <w:ilvl w:val="0"/>
                 <w:numId w:val="10"/>
@@ -321,7 +321,7 @@
           </w:p>
           <w:p>
             <w:pPr>
-              <w:pStyle w:val="Paragraphedeliste"/>
+              <w:pStyle w:val="ListParagraph"/>
               <w:numPr>
                 <w:ilvl w:val="0"/>
                 <w:numId w:val="10"/>
@@ -329,10 +329,7 @@
               <w:spacing w:after="160" w:line="259" w:lineRule="auto"/>
             </w:pPr>
             <w:r>
-              <w:t>T</w:t>
-            </w:r>
-            <w:r>
-              <w:t>erminer le jeu en 2 minutes</w:t>
+              <w:t>Terminer le jeu en 2 minutes</w:t>
             </w:r>
           </w:p>
         </w:tc>
@@ -473,36 +470,45 @@
           </w:tcPr>
           <w:p>
             <w:pPr>
-              <w:pStyle w:val="Paragraphedeliste"/>
+              <w:pStyle w:val="ListParagraph"/>
               <w:numPr>
                 <w:ilvl w:val="0"/>
                 <w:numId w:val="8"/>
               </w:numPr>
               <w:spacing w:after="160" w:line="259" w:lineRule="auto"/>
-            </w:pPr>
-            <w:r>
+              <w:rPr>
+                <w:highlight w:val="yellow"/>
+              </w:rPr>
+            </w:pPr>
+            <w:r>
+              <w:rPr>
+                <w:highlight w:val="yellow"/>
+              </w:rPr>
               <w:t>Titre</w:t>
             </w:r>
           </w:p>
           <w:p>
             <w:pPr>
-              <w:pStyle w:val="Paragraphedeliste"/>
+              <w:pStyle w:val="ListParagraph"/>
               <w:numPr>
                 <w:ilvl w:val="0"/>
                 <w:numId w:val="8"/>
               </w:numPr>
               <w:spacing w:after="160" w:line="259" w:lineRule="auto"/>
-            </w:pPr>
-            <w:r>
-              <w:t xml:space="preserve">Sous-titre </w:t>
-            </w:r>
-            <w:r>
-              <w:t>différent</w:t>
-            </w:r>
-          </w:p>
-          <w:p>
-            <w:pPr>
-              <w:pStyle w:val="Paragraphedeliste"/>
+              <w:rPr>
+                <w:highlight w:val="yellow"/>
+              </w:rPr>
+            </w:pPr>
+            <w:r>
+              <w:rPr>
+                <w:highlight w:val="yellow"/>
+              </w:rPr>
+              <w:t>Sous-titre différent</w:t>
+            </w:r>
+          </w:p>
+          <w:p>
+            <w:pPr>
+              <w:pStyle w:val="ListParagraph"/>
               <w:numPr>
                 <w:ilvl w:val="0"/>
                 <w:numId w:val="8"/>
@@ -515,7 +521,7 @@
           </w:p>
           <w:p>
             <w:pPr>
-              <w:pStyle w:val="Paragraphedeliste"/>
+              <w:pStyle w:val="ListParagraph"/>
               <w:numPr>
                 <w:ilvl w:val="1"/>
                 <w:numId w:val="8"/>
@@ -523,18 +529,12 @@
               <w:spacing w:after="160" w:line="259" w:lineRule="auto"/>
             </w:pPr>
             <w:r>
-              <w:t>Fon</w:t>
-            </w:r>
-            <w:r>
-              <w:t xml:space="preserve"> au noir</w:t>
-            </w:r>
-            <w:r>
-              <w:t xml:space="preserve"> sortie</w:t>
-            </w:r>
-          </w:p>
-          <w:p>
-            <w:pPr>
-              <w:pStyle w:val="Paragraphedeliste"/>
+              <w:t>Fon au noir sortie</w:t>
+            </w:r>
+          </w:p>
+          <w:p>
+            <w:pPr>
+              <w:pStyle w:val="ListParagraph"/>
               <w:numPr>
                 <w:ilvl w:val="1"/>
                 <w:numId w:val="8"/>
@@ -547,13 +547,13 @@
           </w:p>
           <w:p>
             <w:pPr>
-              <w:pStyle w:val="Paragraphedeliste"/>
-              <w:spacing w:after="160" w:line="259" w:lineRule="auto"/>
-            </w:pPr>
-          </w:p>
-          <w:p>
-            <w:pPr>
-              <w:pStyle w:val="Paragraphedeliste"/>
+              <w:pStyle w:val="ListParagraph"/>
+              <w:spacing w:after="160" w:line="259" w:lineRule="auto"/>
+            </w:pPr>
+          </w:p>
+          <w:p>
+            <w:pPr>
+              <w:pStyle w:val="ListParagraph"/>
               <w:numPr>
                 <w:ilvl w:val="0"/>
                 <w:numId w:val="8"/>
@@ -566,7 +566,7 @@
           </w:p>
           <w:p>
             <w:pPr>
-              <w:pStyle w:val="Paragraphedeliste"/>
+              <w:pStyle w:val="ListParagraph"/>
               <w:numPr>
                 <w:ilvl w:val="0"/>
                 <w:numId w:val="8"/>
@@ -579,7 +579,7 @@
           </w:p>
           <w:p>
             <w:pPr>
-              <w:pStyle w:val="Paragraphedeliste"/>
+              <w:pStyle w:val="ListParagraph"/>
               <w:numPr>
                 <w:ilvl w:val="0"/>
                 <w:numId w:val="8"/>
@@ -592,7 +592,7 @@
           </w:p>
           <w:p>
             <w:pPr>
-              <w:pStyle w:val="Paragraphedeliste"/>
+              <w:pStyle w:val="ListParagraph"/>
               <w:numPr>
                 <w:ilvl w:val="0"/>
                 <w:numId w:val="8"/>
@@ -605,7 +605,7 @@
           </w:p>
           <w:p>
             <w:pPr>
-              <w:pStyle w:val="Paragraphedeliste"/>
+              <w:pStyle w:val="ListParagraph"/>
               <w:numPr>
                 <w:ilvl w:val="0"/>
                 <w:numId w:val="8"/>
@@ -613,6 +613,9 @@
               <w:spacing w:after="160" w:line="259" w:lineRule="auto"/>
             </w:pPr>
             <w:r>
+              <w:rPr>
+                <w:highlight w:val="yellow"/>
+              </w:rPr>
               <w:t>1 séquence animée avec une coroutine</w:t>
             </w:r>
           </w:p>
@@ -930,7 +933,7 @@
           </w:tcPr>
           <w:p>
             <w:pPr>
-              <w:pStyle w:val="Paragraphedeliste"/>
+              <w:pStyle w:val="ListParagraph"/>
               <w:numPr>
                 <w:ilvl w:val="0"/>
                 <w:numId w:val="10"/>
@@ -943,7 +946,7 @@
           </w:p>
           <w:p>
             <w:pPr>
-              <w:pStyle w:val="Paragraphedeliste"/>
+              <w:pStyle w:val="ListParagraph"/>
               <w:numPr>
                 <w:ilvl w:val="1"/>
                 <w:numId w:val="10"/>
@@ -951,18 +954,12 @@
               <w:spacing w:after="160" w:line="259" w:lineRule="auto"/>
             </w:pPr>
             <w:r>
-              <w:t xml:space="preserve">1 contrôleur </w:t>
-            </w:r>
-            <w:r>
-              <w:t xml:space="preserve">- </w:t>
-            </w:r>
-            <w:r>
-              <w:t>point flottant</w:t>
-            </w:r>
-          </w:p>
-          <w:p>
-            <w:pPr>
-              <w:pStyle w:val="Paragraphedeliste"/>
+              <w:t>1 contrôleur - point flottant</w:t>
+            </w:r>
+          </w:p>
+          <w:p>
+            <w:pPr>
+              <w:pStyle w:val="ListParagraph"/>
               <w:numPr>
                 <w:ilvl w:val="1"/>
                 <w:numId w:val="10"/>
@@ -970,18 +967,12 @@
               <w:spacing w:after="160" w:line="259" w:lineRule="auto"/>
             </w:pPr>
             <w:r>
-              <w:t xml:space="preserve">1 contrôleur </w:t>
-            </w:r>
-            <w:r>
-              <w:t>-</w:t>
-            </w:r>
-            <w:r>
-              <w:t xml:space="preserve"> booléen</w:t>
-            </w:r>
-          </w:p>
-          <w:p>
-            <w:pPr>
-              <w:pStyle w:val="Paragraphedeliste"/>
+              <w:t>1 contrôleur - booléen</w:t>
+            </w:r>
+          </w:p>
+          <w:p>
+            <w:pPr>
+              <w:pStyle w:val="ListParagraph"/>
               <w:numPr>
                 <w:ilvl w:val="1"/>
                 <w:numId w:val="10"/>
@@ -994,13 +985,13 @@
           </w:p>
           <w:p>
             <w:pPr>
-              <w:pStyle w:val="Paragraphedeliste"/>
-              <w:spacing w:after="160" w:line="259" w:lineRule="auto"/>
-            </w:pPr>
-          </w:p>
-          <w:p>
-            <w:pPr>
-              <w:pStyle w:val="Paragraphedeliste"/>
+              <w:pStyle w:val="ListParagraph"/>
+              <w:spacing w:after="160" w:line="259" w:lineRule="auto"/>
+            </w:pPr>
+          </w:p>
+          <w:p>
+            <w:pPr>
+              <w:pStyle w:val="ListParagraph"/>
               <w:numPr>
                 <w:ilvl w:val="0"/>
                 <w:numId w:val="10"/>
@@ -1013,7 +1004,7 @@
           </w:p>
           <w:p>
             <w:pPr>
-              <w:pStyle w:val="Paragraphedeliste"/>
+              <w:pStyle w:val="ListParagraph"/>
               <w:numPr>
                 <w:ilvl w:val="1"/>
                 <w:numId w:val="10"/>
@@ -1026,7 +1017,7 @@
           </w:p>
           <w:p>
             <w:pPr>
-              <w:pStyle w:val="Paragraphedeliste"/>
+              <w:pStyle w:val="ListParagraph"/>
               <w:numPr>
                 <w:ilvl w:val="0"/>
                 <w:numId w:val="10"/>
@@ -1039,7 +1030,7 @@
           </w:p>
           <w:p>
             <w:pPr>
-              <w:pStyle w:val="Paragraphedeliste"/>
+              <w:pStyle w:val="ListParagraph"/>
               <w:numPr>
                 <w:ilvl w:val="0"/>
                 <w:numId w:val="10"/>
@@ -1052,7 +1043,7 @@
           </w:p>
           <w:p>
             <w:pPr>
-              <w:pStyle w:val="Paragraphedeliste"/>
+              <w:pStyle w:val="ListParagraph"/>
               <w:numPr>
                 <w:ilvl w:val="0"/>
                 <w:numId w:val="10"/>
@@ -1070,10 +1061,7 @@
               <w:t>motion trail</w:t>
             </w:r>
             <w:r>
-              <w:t xml:space="preserve">) </w:t>
-            </w:r>
-            <w:r>
-              <w:t>triangulaire</w:t>
+              <w:t>) triangulaire</w:t>
             </w:r>
           </w:p>
           <w:p>
@@ -1385,7 +1373,7 @@
           </w:tcPr>
           <w:p>
             <w:pPr>
-              <w:pStyle w:val="Paragraphedeliste"/>
+              <w:pStyle w:val="ListParagraph"/>
               <w:numPr>
                 <w:ilvl w:val="0"/>
                 <w:numId w:val="10"/>
@@ -1398,20 +1386,26 @@
           </w:p>
           <w:p>
             <w:pPr>
-              <w:pStyle w:val="Paragraphedeliste"/>
+              <w:pStyle w:val="ListParagraph"/>
               <w:numPr>
                 <w:ilvl w:val="0"/>
                 <w:numId w:val="10"/>
               </w:numPr>
               <w:spacing w:after="160" w:line="259" w:lineRule="auto"/>
-            </w:pPr>
-            <w:r>
+              <w:rPr>
+                <w:highlight w:val="yellow"/>
+              </w:rPr>
+            </w:pPr>
+            <w:r>
+              <w:rPr>
+                <w:highlight w:val="yellow"/>
+              </w:rPr>
               <w:t>1 objet poussé</w:t>
             </w:r>
           </w:p>
           <w:p>
             <w:pPr>
-              <w:pStyle w:val="Paragraphedeliste"/>
+              <w:pStyle w:val="ListParagraph"/>
               <w:numPr>
                 <w:ilvl w:val="0"/>
                 <w:numId w:val="10"/>
@@ -1424,13 +1418,13 @@
           </w:p>
           <w:p>
             <w:pPr>
-              <w:pStyle w:val="Paragraphedeliste"/>
-              <w:spacing w:after="160" w:line="259" w:lineRule="auto"/>
-            </w:pPr>
-          </w:p>
-          <w:p>
-            <w:pPr>
-              <w:pStyle w:val="Paragraphedeliste"/>
+              <w:pStyle w:val="ListParagraph"/>
+              <w:spacing w:after="160" w:line="259" w:lineRule="auto"/>
+            </w:pPr>
+          </w:p>
+          <w:p>
+            <w:pPr>
+              <w:pStyle w:val="ListParagraph"/>
               <w:numPr>
                 <w:ilvl w:val="0"/>
                 <w:numId w:val="10"/>
@@ -1438,10 +1432,7 @@
               <w:spacing w:after="160" w:line="259" w:lineRule="auto"/>
             </w:pPr>
             <w:r>
-              <w:t>2</w:t>
-            </w:r>
-            <w:r>
-              <w:t xml:space="preserve"> </w:t>
+              <w:t xml:space="preserve">2 </w:t>
             </w:r>
             <w:r>
               <w:rPr>
@@ -1460,7 +1451,7 @@
           </w:p>
           <w:p>
             <w:pPr>
-              <w:pStyle w:val="Paragraphedeliste"/>
+              <w:pStyle w:val="ListParagraph"/>
               <w:numPr>
                 <w:ilvl w:val="1"/>
                 <w:numId w:val="10"/>
@@ -1468,15 +1459,12 @@
               <w:spacing w:after="160" w:line="259" w:lineRule="auto"/>
             </w:pPr>
             <w:r>
-              <w:t xml:space="preserve">1 filtrer </w:t>
-            </w:r>
-            <w:r>
-              <w:t>masques</w:t>
-            </w:r>
-          </w:p>
-          <w:p>
-            <w:pPr>
-              <w:pStyle w:val="Paragraphedeliste"/>
+              <w:t>1 filtrer masques</w:t>
+            </w:r>
+          </w:p>
+          <w:p>
+            <w:pPr>
+              <w:pStyle w:val="ListParagraph"/>
               <w:numPr>
                 <w:ilvl w:val="0"/>
                 <w:numId w:val="10"/>
@@ -1484,10 +1472,7 @@
               <w:spacing w:after="160" w:line="259" w:lineRule="auto"/>
             </w:pPr>
             <w:r>
-              <w:t>1</w:t>
-            </w:r>
-            <w:r>
-              <w:t xml:space="preserve"> </w:t>
+              <w:t xml:space="preserve">1 </w:t>
             </w:r>
             <w:r>
               <w:rPr>
@@ -1499,7 +1484,7 @@
           </w:p>
           <w:p>
             <w:pPr>
-              <w:pStyle w:val="Paragraphedeliste"/>
+              <w:pStyle w:val="ListParagraph"/>
               <w:numPr>
                 <w:ilvl w:val="0"/>
                 <w:numId w:val="10"/>
@@ -1513,7 +1498,7 @@
           </w:p>
           <w:p>
             <w:pPr>
-              <w:pStyle w:val="Paragraphedeliste"/>
+              <w:pStyle w:val="ListParagraph"/>
               <w:numPr>
                 <w:ilvl w:val="1"/>
                 <w:numId w:val="10"/>
@@ -1531,7 +1516,7 @@
           </w:p>
           <w:p>
             <w:pPr>
-              <w:pStyle w:val="Paragraphedeliste"/>
+              <w:pStyle w:val="ListParagraph"/>
               <w:numPr>
                 <w:ilvl w:val="0"/>
                 <w:numId w:val="10"/>
@@ -1544,7 +1529,7 @@
           </w:p>
           <w:p>
             <w:pPr>
-              <w:pStyle w:val="Paragraphedeliste"/>
+              <w:pStyle w:val="ListParagraph"/>
               <w:numPr>
                 <w:ilvl w:val="0"/>
                 <w:numId w:val="10"/>
@@ -1552,19 +1537,7 @@
               <w:spacing w:after="160" w:line="259" w:lineRule="auto"/>
             </w:pPr>
             <w:r>
-              <w:t>2</w:t>
-            </w:r>
-            <w:r>
-              <w:t xml:space="preserve"> tuilage</w:t>
-            </w:r>
-            <w:r>
-              <w:t>s</w:t>
-            </w:r>
-            <w:r>
-              <w:t xml:space="preserve"> unique</w:t>
-            </w:r>
-            <w:r>
-              <w:t>s</w:t>
+              <w:t>2 tuilages uniques</w:t>
             </w:r>
           </w:p>
         </w:tc>
@@ -1876,7 +1849,7 @@
           </w:tcPr>
           <w:p>
             <w:pPr>
-              <w:pStyle w:val="Paragraphedeliste"/>
+              <w:pStyle w:val="ListParagraph"/>
               <w:numPr>
                 <w:ilvl w:val="0"/>
                 <w:numId w:val="9"/>
@@ -1889,20 +1862,26 @@
           </w:p>
           <w:p>
             <w:pPr>
-              <w:pStyle w:val="Paragraphedeliste"/>
+              <w:pStyle w:val="ListParagraph"/>
               <w:numPr>
                 <w:ilvl w:val="0"/>
                 <w:numId w:val="9"/>
               </w:numPr>
               <w:spacing w:after="160" w:line="259" w:lineRule="auto"/>
-            </w:pPr>
-            <w:r>
+              <w:rPr>
+                <w:highlight w:val="darkYellow"/>
+              </w:rPr>
+            </w:pPr>
+            <w:r>
+              <w:rPr>
+                <w:highlight w:val="darkYellow"/>
+              </w:rPr>
               <w:t>2 images (animées ou non) différentes du menu</w:t>
             </w:r>
           </w:p>
           <w:p>
             <w:pPr>
-              <w:pStyle w:val="Paragraphedeliste"/>
+              <w:pStyle w:val="ListParagraph"/>
               <w:numPr>
                 <w:ilvl w:val="0"/>
                 <w:numId w:val="9"/>
@@ -1921,7 +1900,7 @@
           </w:p>
           <w:p>
             <w:pPr>
-              <w:pStyle w:val="Paragraphedeliste"/>
+              <w:pStyle w:val="ListParagraph"/>
               <w:numPr>
                 <w:ilvl w:val="0"/>
                 <w:numId w:val="9"/>
@@ -2100,7 +2079,7 @@
           </w:tcPr>
           <w:p>
             <w:pPr>
-              <w:pStyle w:val="Paragraphedeliste"/>
+              <w:pStyle w:val="ListParagraph"/>
               <w:numPr>
                 <w:ilvl w:val="0"/>
                 <w:numId w:val="9"/>
@@ -2113,7 +2092,7 @@
           </w:p>
           <w:p>
             <w:pPr>
-              <w:pStyle w:val="Paragraphedeliste"/>
+              <w:pStyle w:val="ListParagraph"/>
               <w:numPr>
                 <w:ilvl w:val="0"/>
                 <w:numId w:val="9"/>
@@ -2126,7 +2105,7 @@
           </w:p>
           <w:p>
             <w:pPr>
-              <w:pStyle w:val="Paragraphedeliste"/>
+              <w:pStyle w:val="ListParagraph"/>
               <w:numPr>
                 <w:ilvl w:val="0"/>
                 <w:numId w:val="9"/>
@@ -2154,7 +2133,7 @@
           </w:p>
           <w:p>
             <w:pPr>
-              <w:pStyle w:val="Paragraphedeliste"/>
+              <w:pStyle w:val="ListParagraph"/>
               <w:numPr>
                 <w:ilvl w:val="0"/>
                 <w:numId w:val="9"/>
@@ -2167,7 +2146,7 @@
           </w:p>
           <w:p>
             <w:pPr>
-              <w:pStyle w:val="Paragraphedeliste"/>
+              <w:pStyle w:val="ListParagraph"/>
               <w:numPr>
                 <w:ilvl w:val="0"/>
                 <w:numId w:val="9"/>
@@ -2375,7 +2354,7 @@
 </file>
 
 <file path=word/endnotes.xml><?xml version="1.0" encoding="utf-8"?>
-<w:endnotes xmlns:wpc="http://schemas.microsoft.com/office/word/2010/wordprocessingCanvas" xmlns:cx="http://schemas.microsoft.com/office/drawing/2014/chartex" xmlns:cx1="http://schemas.microsoft.com/office/drawing/2015/9/8/chartex" xmlns:cx2="http://schemas.microsoft.com/office/drawing/2015/10/21/chartex" xmlns:cx3="http://schemas.microsoft.com/office/drawing/2016/5/9/chartex" xmlns:cx4="http://schemas.microsoft.com/office/drawing/2016/5/10/chartex" xmlns:cx5="http://schemas.microsoft.com/office/drawing/2016/5/11/chartex" xmlns:cx6="http://schemas.microsoft.com/office/drawing/2016/5/12/chartex" xmlns:cx7="http://schemas.microsoft.com/office/drawing/2016/5/13/chartex" xmlns:cx8="http://schemas.microsoft.com/office/drawing/2016/5/14/chartex" xmlns:mc="http://schemas.openxmlformats.org/markup-compatibility/2006" xmlns:aink="http://schemas.microsoft.com/office/drawing/2016/ink" xmlns:am3d="http://schemas.microsoft.com/office/drawing/2017/model3d" xmlns:o="urn:schemas-microsoft-com:office:office" xmlns:r="http://schemas.openxmlformats.org/officeDocument/2006/relationships" xmlns:m="http://schemas.openxmlformats.org/officeDocument/2006/math" xmlns:v="urn:schemas-microsoft-com:vml" xmlns:wp14="http://schemas.microsoft.com/office/word/2010/wordprocessingDrawing" xmlns:wp="http://schemas.openxmlformats.org/drawingml/2006/wordprocessingDrawing" xmlns:w10="urn:schemas-microsoft-com:office:word" xmlns:w="http://schemas.openxmlformats.org/wordprocessingml/2006/main" xmlns:w14="http://schemas.microsoft.com/office/word/2010/wordml" xmlns:w15="http://schemas.microsoft.com/office/word/2012/wordml" xmlns:w16cex="http://schemas.microsoft.com/office/word/2018/wordml/cex" xmlns:w16cid="http://schemas.microsoft.com/office/word/2016/wordml/cid" xmlns:w16="http://schemas.microsoft.com/office/word/2018/wordml" xmlns:w16sdtdh="http://schemas.microsoft.com/office/word/2020/wordml/sdtdatahash" xmlns:w16se="http://schemas.microsoft.com/office/word/2015/wordml/symex" xmlns:wpg="http://schemas.microsoft.com/office/word/2010/wordprocessingGroup" xmlns:wpi="http://schemas.microsoft.com/office/word/2010/wordprocessingInk" xmlns:wne="http://schemas.microsoft.com/office/word/2006/wordml" xmlns:wps="http://schemas.microsoft.com/office/word/2010/wordprocessingShape" mc:Ignorable="w14 w15 w16se w16cid w16 w16cex w16sdtdh wp14">
+<w:endnotes xmlns:wpc="http://schemas.microsoft.com/office/word/2010/wordprocessingCanvas" xmlns:cx="http://schemas.microsoft.com/office/drawing/2014/chartex" xmlns:cx1="http://schemas.microsoft.com/office/drawing/2015/9/8/chartex" xmlns:cx2="http://schemas.microsoft.com/office/drawing/2015/10/21/chartex" xmlns:cx3="http://schemas.microsoft.com/office/drawing/2016/5/9/chartex" xmlns:cx4="http://schemas.microsoft.com/office/drawing/2016/5/10/chartex" xmlns:cx5="http://schemas.microsoft.com/office/drawing/2016/5/11/chartex" xmlns:cx6="http://schemas.microsoft.com/office/drawing/2016/5/12/chartex" xmlns:cx7="http://schemas.microsoft.com/office/drawing/2016/5/13/chartex" xmlns:cx8="http://schemas.microsoft.com/office/drawing/2016/5/14/chartex" xmlns:mc="http://schemas.openxmlformats.org/markup-compatibility/2006" xmlns:aink="http://schemas.microsoft.com/office/drawing/2016/ink" xmlns:am3d="http://schemas.microsoft.com/office/drawing/2017/model3d" xmlns:o="urn:schemas-microsoft-com:office:office" xmlns:oel="http://schemas.microsoft.com/office/2019/extlst" xmlns:r="http://schemas.openxmlformats.org/officeDocument/2006/relationships" xmlns:m="http://schemas.openxmlformats.org/officeDocument/2006/math" xmlns:v="urn:schemas-microsoft-com:vml" xmlns:wp14="http://schemas.microsoft.com/office/word/2010/wordprocessingDrawing" xmlns:wp="http://schemas.openxmlformats.org/drawingml/2006/wordprocessingDrawing" xmlns:w10="urn:schemas-microsoft-com:office:word" xmlns:w="http://schemas.openxmlformats.org/wordprocessingml/2006/main" xmlns:w14="http://schemas.microsoft.com/office/word/2010/wordml" xmlns:w15="http://schemas.microsoft.com/office/word/2012/wordml" xmlns:w16cex="http://schemas.microsoft.com/office/word/2018/wordml/cex" xmlns:w16cid="http://schemas.microsoft.com/office/word/2016/wordml/cid" xmlns:w16="http://schemas.microsoft.com/office/word/2018/wordml" xmlns:w16sdtdh="http://schemas.microsoft.com/office/word/2020/wordml/sdtdatahash" xmlns:w16se="http://schemas.microsoft.com/office/word/2015/wordml/symex" xmlns:wpg="http://schemas.microsoft.com/office/word/2010/wordprocessingGroup" xmlns:wpi="http://schemas.microsoft.com/office/word/2010/wordprocessingInk" xmlns:wne="http://schemas.microsoft.com/office/word/2006/wordml" xmlns:wps="http://schemas.microsoft.com/office/word/2010/wordprocessingShape" mc:Ignorable="w14 w15 w16se w16cid w16 w16cex w16sdtdh wp14">
   <w:endnote w:type="separator" w:id="-1">
     <w:p>
       <w:r>
@@ -2394,10 +2373,10 @@
 </file>
 
 <file path=word/footer1.xml><?xml version="1.0" encoding="utf-8"?>
-<w:ftr xmlns:wpc="http://schemas.microsoft.com/office/word/2010/wordprocessingCanvas" xmlns:cx="http://schemas.microsoft.com/office/drawing/2014/chartex" xmlns:cx1="http://schemas.microsoft.com/office/drawing/2015/9/8/chartex" xmlns:cx2="http://schemas.microsoft.com/office/drawing/2015/10/21/chartex" xmlns:cx3="http://schemas.microsoft.com/office/drawing/2016/5/9/chartex" xmlns:cx4="http://schemas.microsoft.com/office/drawing/2016/5/10/chartex" xmlns:cx5="http://schemas.microsoft.com/office/drawing/2016/5/11/chartex" xmlns:cx6="http://schemas.microsoft.com/office/drawing/2016/5/12/chartex" xmlns:cx7="http://schemas.microsoft.com/office/drawing/2016/5/13/chartex" xmlns:cx8="http://schemas.microsoft.com/office/drawing/2016/5/14/chartex" xmlns:mc="http://schemas.openxmlformats.org/markup-compatibility/2006" xmlns:aink="http://schemas.microsoft.com/office/drawing/2016/ink" xmlns:am3d="http://schemas.microsoft.com/office/drawing/2017/model3d" xmlns:o="urn:schemas-microsoft-com:office:office" xmlns:r="http://schemas.openxmlformats.org/officeDocument/2006/relationships" xmlns:m="http://schemas.openxmlformats.org/officeDocument/2006/math" xmlns:v="urn:schemas-microsoft-com:vml" xmlns:wp14="http://schemas.microsoft.com/office/word/2010/wordprocessingDrawing" xmlns:wp="http://schemas.openxmlformats.org/drawingml/2006/wordprocessingDrawing" xmlns:w10="urn:schemas-microsoft-com:office:word" xmlns:w="http://schemas.openxmlformats.org/wordprocessingml/2006/main" xmlns:w14="http://schemas.microsoft.com/office/word/2010/wordml" xmlns:w15="http://schemas.microsoft.com/office/word/2012/wordml" xmlns:w16cex="http://schemas.microsoft.com/office/word/2018/wordml/cex" xmlns:w16cid="http://schemas.microsoft.com/office/word/2016/wordml/cid" xmlns:w16="http://schemas.microsoft.com/office/word/2018/wordml" xmlns:w16sdtdh="http://schemas.microsoft.com/office/word/2020/wordml/sdtdatahash" xmlns:w16se="http://schemas.microsoft.com/office/word/2015/wordml/symex" xmlns:wpg="http://schemas.microsoft.com/office/word/2010/wordprocessingGroup" xmlns:wpi="http://schemas.microsoft.com/office/word/2010/wordprocessingInk" xmlns:wne="http://schemas.microsoft.com/office/word/2006/wordml" xmlns:wps="http://schemas.microsoft.com/office/word/2010/wordprocessingShape" mc:Ignorable="w14 w15 w16se w16cid w16 w16cex w16sdtdh wp14">
+<w:ftr xmlns:wpc="http://schemas.microsoft.com/office/word/2010/wordprocessingCanvas" xmlns:cx="http://schemas.microsoft.com/office/drawing/2014/chartex" xmlns:cx1="http://schemas.microsoft.com/office/drawing/2015/9/8/chartex" xmlns:cx2="http://schemas.microsoft.com/office/drawing/2015/10/21/chartex" xmlns:cx3="http://schemas.microsoft.com/office/drawing/2016/5/9/chartex" xmlns:cx4="http://schemas.microsoft.com/office/drawing/2016/5/10/chartex" xmlns:cx5="http://schemas.microsoft.com/office/drawing/2016/5/11/chartex" xmlns:cx6="http://schemas.microsoft.com/office/drawing/2016/5/12/chartex" xmlns:cx7="http://schemas.microsoft.com/office/drawing/2016/5/13/chartex" xmlns:cx8="http://schemas.microsoft.com/office/drawing/2016/5/14/chartex" xmlns:mc="http://schemas.openxmlformats.org/markup-compatibility/2006" xmlns:aink="http://schemas.microsoft.com/office/drawing/2016/ink" xmlns:am3d="http://schemas.microsoft.com/office/drawing/2017/model3d" xmlns:o="urn:schemas-microsoft-com:office:office" xmlns:oel="http://schemas.microsoft.com/office/2019/extlst" xmlns:r="http://schemas.openxmlformats.org/officeDocument/2006/relationships" xmlns:m="http://schemas.openxmlformats.org/officeDocument/2006/math" xmlns:v="urn:schemas-microsoft-com:vml" xmlns:wp14="http://schemas.microsoft.com/office/word/2010/wordprocessingDrawing" xmlns:wp="http://schemas.openxmlformats.org/drawingml/2006/wordprocessingDrawing" xmlns:w10="urn:schemas-microsoft-com:office:word" xmlns:w="http://schemas.openxmlformats.org/wordprocessingml/2006/main" xmlns:w14="http://schemas.microsoft.com/office/word/2010/wordml" xmlns:w15="http://schemas.microsoft.com/office/word/2012/wordml" xmlns:w16cex="http://schemas.microsoft.com/office/word/2018/wordml/cex" xmlns:w16cid="http://schemas.microsoft.com/office/word/2016/wordml/cid" xmlns:w16="http://schemas.microsoft.com/office/word/2018/wordml" xmlns:w16sdtdh="http://schemas.microsoft.com/office/word/2020/wordml/sdtdatahash" xmlns:w16se="http://schemas.microsoft.com/office/word/2015/wordml/symex" xmlns:wpg="http://schemas.microsoft.com/office/word/2010/wordprocessingGroup" xmlns:wpi="http://schemas.microsoft.com/office/word/2010/wordprocessingInk" xmlns:wne="http://schemas.microsoft.com/office/word/2006/wordml" xmlns:wps="http://schemas.microsoft.com/office/word/2010/wordprocessingShape" mc:Ignorable="w14 w15 w16se w16cid w16 w16cex w16sdtdh wp14">
   <w:p>
     <w:pPr>
-      <w:pStyle w:val="Pieddepage"/>
+      <w:pStyle w:val="Footer"/>
       <w:shd w:val="clear" w:color="auto" w:fill="D9D9D9"/>
       <w:jc w:val="center"/>
       <w:rPr>
@@ -2439,7 +2418,7 @@
 </file>
 
 <file path=word/footnotes.xml><?xml version="1.0" encoding="utf-8"?>
-<w:footnotes xmlns:wpc="http://schemas.microsoft.com/office/word/2010/wordprocessingCanvas" xmlns:cx="http://schemas.microsoft.com/office/drawing/2014/chartex" xmlns:cx1="http://schemas.microsoft.com/office/drawing/2015/9/8/chartex" xmlns:cx2="http://schemas.microsoft.com/office/drawing/2015/10/21/chartex" xmlns:cx3="http://schemas.microsoft.com/office/drawing/2016/5/9/chartex" xmlns:cx4="http://schemas.microsoft.com/office/drawing/2016/5/10/chartex" xmlns:cx5="http://schemas.microsoft.com/office/drawing/2016/5/11/chartex" xmlns:cx6="http://schemas.microsoft.com/office/drawing/2016/5/12/chartex" xmlns:cx7="http://schemas.microsoft.com/office/drawing/2016/5/13/chartex" xmlns:cx8="http://schemas.microsoft.com/office/drawing/2016/5/14/chartex" xmlns:mc="http://schemas.openxmlformats.org/markup-compatibility/2006" xmlns:aink="http://schemas.microsoft.com/office/drawing/2016/ink" xmlns:am3d="http://schemas.microsoft.com/office/drawing/2017/model3d" xmlns:o="urn:schemas-microsoft-com:office:office" xmlns:r="http://schemas.openxmlformats.org/officeDocument/2006/relationships" xmlns:m="http://schemas.openxmlformats.org/officeDocument/2006/math" xmlns:v="urn:schemas-microsoft-com:vml" xmlns:wp14="http://schemas.microsoft.com/office/word/2010/wordprocessingDrawing" xmlns:wp="http://schemas.openxmlformats.org/drawingml/2006/wordprocessingDrawing" xmlns:w10="urn:schemas-microsoft-com:office:word" xmlns:w="http://schemas.openxmlformats.org/wordprocessingml/2006/main" xmlns:w14="http://schemas.microsoft.com/office/word/2010/wordml" xmlns:w15="http://schemas.microsoft.com/office/word/2012/wordml" xmlns:w16cex="http://schemas.microsoft.com/office/word/2018/wordml/cex" xmlns:w16cid="http://schemas.microsoft.com/office/word/2016/wordml/cid" xmlns:w16="http://schemas.microsoft.com/office/word/2018/wordml" xmlns:w16sdtdh="http://schemas.microsoft.com/office/word/2020/wordml/sdtdatahash" xmlns:w16se="http://schemas.microsoft.com/office/word/2015/wordml/symex" xmlns:wpg="http://schemas.microsoft.com/office/word/2010/wordprocessingGroup" xmlns:wpi="http://schemas.microsoft.com/office/word/2010/wordprocessingInk" xmlns:wne="http://schemas.microsoft.com/office/word/2006/wordml" xmlns:wps="http://schemas.microsoft.com/office/word/2010/wordprocessingShape" mc:Ignorable="w14 w15 w16se w16cid w16 w16cex w16sdtdh wp14">
+<w:footnotes xmlns:wpc="http://schemas.microsoft.com/office/word/2010/wordprocessingCanvas" xmlns:cx="http://schemas.microsoft.com/office/drawing/2014/chartex" xmlns:cx1="http://schemas.microsoft.com/office/drawing/2015/9/8/chartex" xmlns:cx2="http://schemas.microsoft.com/office/drawing/2015/10/21/chartex" xmlns:cx3="http://schemas.microsoft.com/office/drawing/2016/5/9/chartex" xmlns:cx4="http://schemas.microsoft.com/office/drawing/2016/5/10/chartex" xmlns:cx5="http://schemas.microsoft.com/office/drawing/2016/5/11/chartex" xmlns:cx6="http://schemas.microsoft.com/office/drawing/2016/5/12/chartex" xmlns:cx7="http://schemas.microsoft.com/office/drawing/2016/5/13/chartex" xmlns:cx8="http://schemas.microsoft.com/office/drawing/2016/5/14/chartex" xmlns:mc="http://schemas.openxmlformats.org/markup-compatibility/2006" xmlns:aink="http://schemas.microsoft.com/office/drawing/2016/ink" xmlns:am3d="http://schemas.microsoft.com/office/drawing/2017/model3d" xmlns:o="urn:schemas-microsoft-com:office:office" xmlns:oel="http://schemas.microsoft.com/office/2019/extlst" xmlns:r="http://schemas.openxmlformats.org/officeDocument/2006/relationships" xmlns:m="http://schemas.openxmlformats.org/officeDocument/2006/math" xmlns:v="urn:schemas-microsoft-com:vml" xmlns:wp14="http://schemas.microsoft.com/office/word/2010/wordprocessingDrawing" xmlns:wp="http://schemas.openxmlformats.org/drawingml/2006/wordprocessingDrawing" xmlns:w10="urn:schemas-microsoft-com:office:word" xmlns:w="http://schemas.openxmlformats.org/wordprocessingml/2006/main" xmlns:w14="http://schemas.microsoft.com/office/word/2010/wordml" xmlns:w15="http://schemas.microsoft.com/office/word/2012/wordml" xmlns:w16cex="http://schemas.microsoft.com/office/word/2018/wordml/cex" xmlns:w16cid="http://schemas.microsoft.com/office/word/2016/wordml/cid" xmlns:w16="http://schemas.microsoft.com/office/word/2018/wordml" xmlns:w16sdtdh="http://schemas.microsoft.com/office/word/2020/wordml/sdtdatahash" xmlns:w16se="http://schemas.microsoft.com/office/word/2015/wordml/symex" xmlns:wpg="http://schemas.microsoft.com/office/word/2010/wordprocessingGroup" xmlns:wpi="http://schemas.microsoft.com/office/word/2010/wordprocessingInk" xmlns:wne="http://schemas.microsoft.com/office/word/2006/wordml" xmlns:wps="http://schemas.microsoft.com/office/word/2010/wordprocessingShape" mc:Ignorable="w14 w15 w16se w16cid w16 w16cex w16sdtdh wp14">
   <w:footnote w:type="separator" w:id="-1">
     <w:p>
       <w:r>
@@ -2458,10 +2437,10 @@
 </file>
 
 <file path=word/header1.xml><?xml version="1.0" encoding="utf-8"?>
-<w:hdr xmlns:wpc="http://schemas.microsoft.com/office/word/2010/wordprocessingCanvas" xmlns:cx="http://schemas.microsoft.com/office/drawing/2014/chartex" xmlns:cx1="http://schemas.microsoft.com/office/drawing/2015/9/8/chartex" xmlns:cx2="http://schemas.microsoft.com/office/drawing/2015/10/21/chartex" xmlns:cx3="http://schemas.microsoft.com/office/drawing/2016/5/9/chartex" xmlns:cx4="http://schemas.microsoft.com/office/drawing/2016/5/10/chartex" xmlns:cx5="http://schemas.microsoft.com/office/drawing/2016/5/11/chartex" xmlns:cx6="http://schemas.microsoft.com/office/drawing/2016/5/12/chartex" xmlns:cx7="http://schemas.microsoft.com/office/drawing/2016/5/13/chartex" xmlns:cx8="http://schemas.microsoft.com/office/drawing/2016/5/14/chartex" xmlns:mc="http://schemas.openxmlformats.org/markup-compatibility/2006" xmlns:aink="http://schemas.microsoft.com/office/drawing/2016/ink" xmlns:am3d="http://schemas.microsoft.com/office/drawing/2017/model3d" xmlns:o="urn:schemas-microsoft-com:office:office" xmlns:r="http://schemas.openxmlformats.org/officeDocument/2006/relationships" xmlns:m="http://schemas.openxmlformats.org/officeDocument/2006/math" xmlns:v="urn:schemas-microsoft-com:vml" xmlns:wp14="http://schemas.microsoft.com/office/word/2010/wordprocessingDrawing" xmlns:wp="http://schemas.openxmlformats.org/drawingml/2006/wordprocessingDrawing" xmlns:w10="urn:schemas-microsoft-com:office:word" xmlns:w="http://schemas.openxmlformats.org/wordprocessingml/2006/main" xmlns:w14="http://schemas.microsoft.com/office/word/2010/wordml" xmlns:w15="http://schemas.microsoft.com/office/word/2012/wordml" xmlns:w16cex="http://schemas.microsoft.com/office/word/2018/wordml/cex" xmlns:w16cid="http://schemas.microsoft.com/office/word/2016/wordml/cid" xmlns:w16="http://schemas.microsoft.com/office/word/2018/wordml" xmlns:w16sdtdh="http://schemas.microsoft.com/office/word/2020/wordml/sdtdatahash" xmlns:w16se="http://schemas.microsoft.com/office/word/2015/wordml/symex" xmlns:wpg="http://schemas.microsoft.com/office/word/2010/wordprocessingGroup" xmlns:wpi="http://schemas.microsoft.com/office/word/2010/wordprocessingInk" xmlns:wne="http://schemas.microsoft.com/office/word/2006/wordml" xmlns:wps="http://schemas.microsoft.com/office/word/2010/wordprocessingShape" mc:Ignorable="w14 w15 w16se w16cid w16 w16cex w16sdtdh wp14">
+<w:hdr xmlns:wpc="http://schemas.microsoft.com/office/word/2010/wordprocessingCanvas" xmlns:cx="http://schemas.microsoft.com/office/drawing/2014/chartex" xmlns:cx1="http://schemas.microsoft.com/office/drawing/2015/9/8/chartex" xmlns:cx2="http://schemas.microsoft.com/office/drawing/2015/10/21/chartex" xmlns:cx3="http://schemas.microsoft.com/office/drawing/2016/5/9/chartex" xmlns:cx4="http://schemas.microsoft.com/office/drawing/2016/5/10/chartex" xmlns:cx5="http://schemas.microsoft.com/office/drawing/2016/5/11/chartex" xmlns:cx6="http://schemas.microsoft.com/office/drawing/2016/5/12/chartex" xmlns:cx7="http://schemas.microsoft.com/office/drawing/2016/5/13/chartex" xmlns:cx8="http://schemas.microsoft.com/office/drawing/2016/5/14/chartex" xmlns:mc="http://schemas.openxmlformats.org/markup-compatibility/2006" xmlns:aink="http://schemas.microsoft.com/office/drawing/2016/ink" xmlns:am3d="http://schemas.microsoft.com/office/drawing/2017/model3d" xmlns:o="urn:schemas-microsoft-com:office:office" xmlns:oel="http://schemas.microsoft.com/office/2019/extlst" xmlns:r="http://schemas.openxmlformats.org/officeDocument/2006/relationships" xmlns:m="http://schemas.openxmlformats.org/officeDocument/2006/math" xmlns:v="urn:schemas-microsoft-com:vml" xmlns:wp14="http://schemas.microsoft.com/office/word/2010/wordprocessingDrawing" xmlns:wp="http://schemas.openxmlformats.org/drawingml/2006/wordprocessingDrawing" xmlns:w10="urn:schemas-microsoft-com:office:word" xmlns:w="http://schemas.openxmlformats.org/wordprocessingml/2006/main" xmlns:w14="http://schemas.microsoft.com/office/word/2010/wordml" xmlns:w15="http://schemas.microsoft.com/office/word/2012/wordml" xmlns:w16cex="http://schemas.microsoft.com/office/word/2018/wordml/cex" xmlns:w16cid="http://schemas.microsoft.com/office/word/2016/wordml/cid" xmlns:w16="http://schemas.microsoft.com/office/word/2018/wordml" xmlns:w16sdtdh="http://schemas.microsoft.com/office/word/2020/wordml/sdtdatahash" xmlns:w16se="http://schemas.microsoft.com/office/word/2015/wordml/symex" xmlns:wpg="http://schemas.microsoft.com/office/word/2010/wordprocessingGroup" xmlns:wpi="http://schemas.microsoft.com/office/word/2010/wordprocessingInk" xmlns:wne="http://schemas.microsoft.com/office/word/2006/wordml" xmlns:wps="http://schemas.microsoft.com/office/word/2010/wordprocessingShape" mc:Ignorable="w14 w15 w16se w16cid w16 w16cex w16sdtdh wp14">
   <w:p>
     <w:pPr>
-      <w:pStyle w:val="En-tte"/>
+      <w:pStyle w:val="Header"/>
       <w:shd w:val="clear" w:color="auto" w:fill="D9D9D9"/>
       <w:jc w:val="center"/>
       <w:rPr>
@@ -2539,7 +2518,7 @@
 </file>
 
 <file path=word/numbering.xml><?xml version="1.0" encoding="utf-8"?>
-<w:numbering xmlns:wpc="http://schemas.microsoft.com/office/word/2010/wordprocessingCanvas" xmlns:cx="http://schemas.microsoft.com/office/drawing/2014/chartex" xmlns:cx1="http://schemas.microsoft.com/office/drawing/2015/9/8/chartex" xmlns:cx2="http://schemas.microsoft.com/office/drawing/2015/10/21/chartex" xmlns:cx3="http://schemas.microsoft.com/office/drawing/2016/5/9/chartex" xmlns:cx4="http://schemas.microsoft.com/office/drawing/2016/5/10/chartex" xmlns:cx5="http://schemas.microsoft.com/office/drawing/2016/5/11/chartex" xmlns:cx6="http://schemas.microsoft.com/office/drawing/2016/5/12/chartex" xmlns:cx7="http://schemas.microsoft.com/office/drawing/2016/5/13/chartex" xmlns:cx8="http://schemas.microsoft.com/office/drawing/2016/5/14/chartex" xmlns:mc="http://schemas.openxmlformats.org/markup-compatibility/2006" xmlns:aink="http://schemas.microsoft.com/office/drawing/2016/ink" xmlns:am3d="http://schemas.microsoft.com/office/drawing/2017/model3d" xmlns:o="urn:schemas-microsoft-com:office:office" xmlns:r="http://schemas.openxmlformats.org/officeDocument/2006/relationships" xmlns:m="http://schemas.openxmlformats.org/officeDocument/2006/math" xmlns:v="urn:schemas-microsoft-com:vml" xmlns:wp14="http://schemas.microsoft.com/office/word/2010/wordprocessingDrawing" xmlns:wp="http://schemas.openxmlformats.org/drawingml/2006/wordprocessingDrawing" xmlns:w10="urn:schemas-microsoft-com:office:word" xmlns:w="http://schemas.openxmlformats.org/wordprocessingml/2006/main" xmlns:w14="http://schemas.microsoft.com/office/word/2010/wordml" xmlns:w15="http://schemas.microsoft.com/office/word/2012/wordml" xmlns:w16cex="http://schemas.microsoft.com/office/word/2018/wordml/cex" xmlns:w16cid="http://schemas.microsoft.com/office/word/2016/wordml/cid" xmlns:w16="http://schemas.microsoft.com/office/word/2018/wordml" xmlns:w16sdtdh="http://schemas.microsoft.com/office/word/2020/wordml/sdtdatahash" xmlns:w16se="http://schemas.microsoft.com/office/word/2015/wordml/symex" xmlns:wpg="http://schemas.microsoft.com/office/word/2010/wordprocessingGroup" xmlns:wpi="http://schemas.microsoft.com/office/word/2010/wordprocessingInk" xmlns:wne="http://schemas.microsoft.com/office/word/2006/wordml" xmlns:wps="http://schemas.microsoft.com/office/word/2010/wordprocessingShape" mc:Ignorable="w14 w15 w16se w16cid w16 w16cex w16sdtdh wp14">
+<w:numbering xmlns:wpc="http://schemas.microsoft.com/office/word/2010/wordprocessingCanvas" xmlns:cx="http://schemas.microsoft.com/office/drawing/2014/chartex" xmlns:cx1="http://schemas.microsoft.com/office/drawing/2015/9/8/chartex" xmlns:cx2="http://schemas.microsoft.com/office/drawing/2015/10/21/chartex" xmlns:cx3="http://schemas.microsoft.com/office/drawing/2016/5/9/chartex" xmlns:cx4="http://schemas.microsoft.com/office/drawing/2016/5/10/chartex" xmlns:cx5="http://schemas.microsoft.com/office/drawing/2016/5/11/chartex" xmlns:cx6="http://schemas.microsoft.com/office/drawing/2016/5/12/chartex" xmlns:cx7="http://schemas.microsoft.com/office/drawing/2016/5/13/chartex" xmlns:cx8="http://schemas.microsoft.com/office/drawing/2016/5/14/chartex" xmlns:mc="http://schemas.openxmlformats.org/markup-compatibility/2006" xmlns:aink="http://schemas.microsoft.com/office/drawing/2016/ink" xmlns:am3d="http://schemas.microsoft.com/office/drawing/2017/model3d" xmlns:o="urn:schemas-microsoft-com:office:office" xmlns:oel="http://schemas.microsoft.com/office/2019/extlst" xmlns:r="http://schemas.openxmlformats.org/officeDocument/2006/relationships" xmlns:m="http://schemas.openxmlformats.org/officeDocument/2006/math" xmlns:v="urn:schemas-microsoft-com:vml" xmlns:wp14="http://schemas.microsoft.com/office/word/2010/wordprocessingDrawing" xmlns:wp="http://schemas.openxmlformats.org/drawingml/2006/wordprocessingDrawing" xmlns:w10="urn:schemas-microsoft-com:office:word" xmlns:w="http://schemas.openxmlformats.org/wordprocessingml/2006/main" xmlns:w14="http://schemas.microsoft.com/office/word/2010/wordml" xmlns:w15="http://schemas.microsoft.com/office/word/2012/wordml" xmlns:w16cex="http://schemas.microsoft.com/office/word/2018/wordml/cex" xmlns:w16cid="http://schemas.microsoft.com/office/word/2016/wordml/cid" xmlns:w16="http://schemas.microsoft.com/office/word/2018/wordml" xmlns:w16sdtdh="http://schemas.microsoft.com/office/word/2020/wordml/sdtdatahash" xmlns:w16se="http://schemas.microsoft.com/office/word/2015/wordml/symex" xmlns:wpg="http://schemas.microsoft.com/office/word/2010/wordprocessingGroup" xmlns:wpi="http://schemas.microsoft.com/office/word/2010/wordprocessingInk" xmlns:wne="http://schemas.microsoft.com/office/word/2006/wordml" xmlns:wps="http://schemas.microsoft.com/office/word/2010/wordprocessingShape" mc:Ignorable="w14 w15 w16se w16cid w16 w16cex w16sdtdh wp14">
   <w:abstractNum w:abstractNumId="0" w15:restartNumberingAfterBreak="0">
     <w:nsid w:val="02692254"/>
     <w:multiLevelType w:val="hybridMultilevel"/>
@@ -3693,34 +3672,34 @@
       </w:rPr>
     </w:lvl>
   </w:abstractNum>
-  <w:num w:numId="1">
+  <w:num w:numId="1" w16cid:durableId="1441489210">
     <w:abstractNumId w:val="1"/>
   </w:num>
-  <w:num w:numId="2">
+  <w:num w:numId="2" w16cid:durableId="392042651">
     <w:abstractNumId w:val="4"/>
   </w:num>
-  <w:num w:numId="3">
+  <w:num w:numId="3" w16cid:durableId="58940489">
     <w:abstractNumId w:val="9"/>
   </w:num>
-  <w:num w:numId="4">
+  <w:num w:numId="4" w16cid:durableId="846138826">
     <w:abstractNumId w:val="5"/>
   </w:num>
-  <w:num w:numId="5">
+  <w:num w:numId="5" w16cid:durableId="591161318">
     <w:abstractNumId w:val="3"/>
   </w:num>
-  <w:num w:numId="6">
+  <w:num w:numId="6" w16cid:durableId="1661959766">
     <w:abstractNumId w:val="0"/>
   </w:num>
-  <w:num w:numId="7">
+  <w:num w:numId="7" w16cid:durableId="1106458521">
     <w:abstractNumId w:val="8"/>
   </w:num>
-  <w:num w:numId="8">
+  <w:num w:numId="8" w16cid:durableId="509612175">
     <w:abstractNumId w:val="2"/>
   </w:num>
-  <w:num w:numId="9">
+  <w:num w:numId="9" w16cid:durableId="627784797">
     <w:abstractNumId w:val="6"/>
   </w:num>
-  <w:num w:numId="10">
+  <w:num w:numId="10" w16cid:durableId="1309016501">
     <w:abstractNumId w:val="7"/>
   </w:num>
 </w:numbering>
@@ -4033,13 +4012,13 @@
       <w:szCs w:val="24"/>
     </w:rPr>
   </w:style>
-  <w:style w:type="character" w:default="1" w:styleId="Policepardfaut">
+  <w:style w:type="character" w:default="1" w:styleId="DefaultParagraphFont">
     <w:name w:val="Default Paragraph Font"/>
     <w:uiPriority w:val="1"/>
     <w:semiHidden/>
     <w:unhideWhenUsed/>
   </w:style>
-  <w:style w:type="table" w:default="1" w:styleId="TableauNormal">
+  <w:style w:type="table" w:default="1" w:styleId="TableNormal">
     <w:name w:val="Normal Table"/>
     <w:uiPriority w:val="99"/>
     <w:semiHidden/>
@@ -4054,13 +4033,13 @@
       </w:tblCellMar>
     </w:tblPr>
   </w:style>
-  <w:style w:type="numbering" w:default="1" w:styleId="Aucuneliste">
+  <w:style w:type="numbering" w:default="1" w:styleId="NoList">
     <w:name w:val="No List"/>
     <w:uiPriority w:val="99"/>
     <w:semiHidden/>
     <w:unhideWhenUsed/>
   </w:style>
-  <w:style w:type="paragraph" w:styleId="En-tte">
+  <w:style w:type="paragraph" w:styleId="Header">
     <w:name w:val="header"/>
     <w:basedOn w:val="Normal"/>
     <w:rsid w:val="0099289D"/>
@@ -4071,7 +4050,7 @@
       </w:tabs>
     </w:pPr>
   </w:style>
-  <w:style w:type="paragraph" w:styleId="Pieddepage">
+  <w:style w:type="paragraph" w:styleId="Footer">
     <w:name w:val="footer"/>
     <w:basedOn w:val="Normal"/>
     <w:rsid w:val="0099289D"/>
@@ -4082,9 +4061,9 @@
       </w:tabs>
     </w:pPr>
   </w:style>
-  <w:style w:type="table" w:styleId="Grilledutableau">
+  <w:style w:type="table" w:styleId="TableGrid">
     <w:name w:val="Table Grid"/>
-    <w:basedOn w:val="TableauNormal"/>
+    <w:basedOn w:val="TableNormal"/>
     <w:rsid w:val="00056038"/>
     <w:tblPr>
       <w:tblBorders>
@@ -4097,7 +4076,7 @@
       </w:tblBorders>
     </w:tblPr>
   </w:style>
-  <w:style w:type="paragraph" w:styleId="Textedebulles">
+  <w:style w:type="paragraph" w:styleId="BalloonText">
     <w:name w:val="Balloon Text"/>
     <w:basedOn w:val="Normal"/>
     <w:semiHidden/>
@@ -4108,7 +4087,7 @@
       <w:szCs w:val="16"/>
     </w:rPr>
   </w:style>
-  <w:style w:type="paragraph" w:styleId="Paragraphedeliste">
+  <w:style w:type="paragraph" w:styleId="ListParagraph">
     <w:name w:val="List Paragraph"/>
     <w:basedOn w:val="Normal"/>
     <w:uiPriority w:val="34"/>

</xml_diff>